<commit_message>
Update READ ME FIRST!!! - Configuration Guide.docx
</commit_message>
<xml_diff>
--- a/READ ME FIRST!!! - Configuration Guide.docx
+++ b/READ ME FIRST!!! - Configuration Guide.docx
@@ -4,7 +4,7 @@
   <w:body>
     <w:p>
       <w:pPr>
-        <w:pStyle w:val="a3"/>
+        <w:pStyle w:val="ListParagraph"/>
         <w:numPr>
           <w:ilvl w:val="0"/>
           <w:numId w:val="1"/>
@@ -20,7 +20,7 @@
     <w:p/>
     <w:p>
       <w:pPr>
-        <w:pStyle w:val="a3"/>
+        <w:pStyle w:val="ListParagraph"/>
         <w:numPr>
           <w:ilvl w:val="0"/>
           <w:numId w:val="1"/>
@@ -72,31 +72,58 @@
     </w:p>
     <w:p>
       <w:pPr>
-        <w:pStyle w:val="a3"/>
+        <w:pStyle w:val="ListParagraph"/>
         <w:numPr>
           <w:ilvl w:val="0"/>
           <w:numId w:val="1"/>
         </w:numPr>
       </w:pPr>
       <w:r>
-        <w:t>After step 2, you should see files in UniEngine/GLFW.</w:t>
+        <w:t>After step 2, you should see files in UniEngine/GLFW</w:t>
+      </w:r>
+      <w:r>
+        <w:t>.</w:t>
       </w:r>
     </w:p>
     <w:p>
       <w:pPr>
-        <w:pStyle w:val="a3"/>
+        <w:pStyle w:val="ListParagraph"/>
         <w:numPr>
           <w:ilvl w:val="0"/>
           <w:numId w:val="1"/>
         </w:numPr>
       </w:pPr>
       <w:r>
-        <w:t>Open UniEngine.sln</w:t>
+        <w:t>Open the solution GLFW in UniEngine/GLFW. Rebuild the solution for Debug-x64 and Release-x64.</w:t>
       </w:r>
     </w:p>
     <w:p>
       <w:pPr>
-        <w:pStyle w:val="a3"/>
+        <w:pStyle w:val="ListParagraph"/>
+        <w:numPr>
+          <w:ilvl w:val="0"/>
+          <w:numId w:val="1"/>
+        </w:numPr>
+      </w:pPr>
+      <w:r>
+        <w:t>Open UniEngine.sln, right click the glfw project, select reload project.</w:t>
+      </w:r>
+    </w:p>
+    <w:p>
+      <w:pPr>
+        <w:pStyle w:val="ListParagraph"/>
+        <w:numPr>
+          <w:ilvl w:val="0"/>
+          <w:numId w:val="1"/>
+        </w:numPr>
+      </w:pPr>
+      <w:r>
+        <w:t>Open UniEngine.sln</w:t>
+      </w:r>
+    </w:p>
+    <w:p>
+      <w:pPr>
+        <w:pStyle w:val="ListParagraph"/>
         <w:numPr>
           <w:ilvl w:val="0"/>
           <w:numId w:val="1"/>
@@ -156,7 +183,7 @@
     </w:p>
     <w:p>
       <w:pPr>
-        <w:pStyle w:val="a3"/>
+        <w:pStyle w:val="ListParagraph"/>
         <w:numPr>
           <w:ilvl w:val="0"/>
           <w:numId w:val="1"/>
@@ -214,7 +241,7 @@
     </w:p>
     <w:p>
       <w:pPr>
-        <w:pStyle w:val="a3"/>
+        <w:pStyle w:val="ListParagraph"/>
         <w:numPr>
           <w:ilvl w:val="0"/>
           <w:numId w:val="1"/>
@@ -229,7 +256,7 @@
     </w:p>
     <w:p>
       <w:pPr>
-        <w:pStyle w:val="a3"/>
+        <w:pStyle w:val="ListParagraph"/>
         <w:numPr>
           <w:ilvl w:val="0"/>
           <w:numId w:val="1"/>
@@ -244,7 +271,7 @@
     </w:p>
     <w:p>
       <w:pPr>
-        <w:pStyle w:val="a3"/>
+        <w:pStyle w:val="ListParagraph"/>
         <w:numPr>
           <w:ilvl w:val="0"/>
           <w:numId w:val="1"/>
@@ -759,17 +786,17 @@
     <w:lsdException w:name="Unresolved Mention" w:semiHidden="1" w:unhideWhenUsed="1"/>
     <w:lsdException w:name="Smart Link" w:semiHidden="1" w:unhideWhenUsed="1"/>
   </w:latentStyles>
-  <w:style w:type="paragraph" w:default="1" w:styleId="a">
+  <w:style w:type="paragraph" w:default="1" w:styleId="Normal">
     <w:name w:val="Normal"/>
     <w:qFormat/>
   </w:style>
-  <w:style w:type="character" w:default="1" w:styleId="a0">
+  <w:style w:type="character" w:default="1" w:styleId="DefaultParagraphFont">
     <w:name w:val="Default Paragraph Font"/>
     <w:uiPriority w:val="1"/>
     <w:semiHidden/>
     <w:unhideWhenUsed/>
   </w:style>
-  <w:style w:type="table" w:default="1" w:styleId="a1">
+  <w:style w:type="table" w:default="1" w:styleId="TableNormal">
     <w:name w:val="Normal Table"/>
     <w:uiPriority w:val="99"/>
     <w:semiHidden/>
@@ -784,15 +811,15 @@
       </w:tblCellMar>
     </w:tblPr>
   </w:style>
-  <w:style w:type="numbering" w:default="1" w:styleId="a2">
+  <w:style w:type="numbering" w:default="1" w:styleId="NoList">
     <w:name w:val="No List"/>
     <w:uiPriority w:val="99"/>
     <w:semiHidden/>
     <w:unhideWhenUsed/>
   </w:style>
-  <w:style w:type="paragraph" w:styleId="a3">
+  <w:style w:type="paragraph" w:styleId="ListParagraph">
     <w:name w:val="List Paragraph"/>
-    <w:basedOn w:val="a"/>
+    <w:basedOn w:val="Normal"/>
     <w:uiPriority w:val="34"/>
     <w:qFormat/>
     <w:rsid w:val="00171FFB"/>

</xml_diff>